<commit_message>
Añadir mas texto al documento
</commit_message>
<xml_diff>
--- a/textos/documento.docx
+++ b/textos/documento.docx
@@ -6,13 +6,15 @@
       <w:pPr>
         <w:jc w:val="center"/>
         <w:rPr>
-          <w:b/>
-          <w:color w:val="F7CAAC" w:themeColor="accent2" w:themeTint="66"/>
-          <w:sz w:val="28"/>
-          <w14:textOutline w14:w="11112" w14:cap="flat" w14:cmpd="sng" w14:algn="ctr">
-            <w14:solidFill>
-              <w14:schemeClr w14:val="accent2"/>
-            </w14:solidFill>
+          <w:color w:val="000000" w:themeColor="text1"/>
+          <w:sz w:val="44"/>
+          <w14:shadow w14:blurRad="38100" w14:dist="19050" w14:dir="2700000" w14:sx="100000" w14:sy="100000" w14:kx="0" w14:ky="0" w14:algn="tl">
+            <w14:schemeClr w14:val="dk1">
+              <w14:alpha w14:val="60000"/>
+            </w14:schemeClr>
+          </w14:shadow>
+          <w14:textOutline w14:w="0" w14:cap="flat" w14:cmpd="sng" w14:algn="ctr">
+            <w14:noFill/>
             <w14:prstDash w14:val="solid"/>
             <w14:round/>
           </w14:textOutline>
@@ -20,18 +22,1660 @@
       </w:pPr>
       <w:r>
         <w:rPr>
-          <w:b/>
-          <w:color w:val="F7CAAC" w:themeColor="accent2" w:themeTint="66"/>
-          <w:sz w:val="28"/>
-          <w14:textOutline w14:w="11112" w14:cap="flat" w14:cmpd="sng" w14:algn="ctr">
-            <w14:solidFill>
-              <w14:schemeClr w14:val="accent2"/>
-            </w14:solidFill>
+          <w:color w:val="000000" w:themeColor="text1"/>
+          <w:sz w:val="44"/>
+          <w14:shadow w14:blurRad="38100" w14:dist="19050" w14:dir="2700000" w14:sx="100000" w14:sy="100000" w14:kx="0" w14:ky="0" w14:algn="tl">
+            <w14:schemeClr w14:val="dk1">
+              <w14:alpha w14:val="60000"/>
+            </w14:schemeClr>
+          </w14:shadow>
+          <w14:textOutline w14:w="0" w14:cap="flat" w14:cmpd="sng" w14:algn="ctr">
+            <w14:noFill/>
             <w14:prstDash w14:val="solid"/>
             <w14:round/>
           </w14:textOutline>
         </w:rPr>
         <w:t>Escuela Secundaria Federal</w:t>
+      </w:r>
+    </w:p>
+    <w:p>
+      <w:pPr>
+        <w:pStyle w:val="NormalWeb"/>
+        <w:jc w:val="both"/>
+        <w:rPr>
+          <w:rFonts w:ascii="Arial" w:hAnsi="Arial" w:cs="Arial"/>
+        </w:rPr>
+      </w:pPr>
+      <w:proofErr w:type="spellStart"/>
+      <w:r>
+        <w:rPr>
+          <w:rFonts w:ascii="Arial" w:hAnsi="Arial" w:cs="Arial"/>
+          <w:lang w:val="en-US"/>
+        </w:rPr>
+        <w:t>Lorem</w:t>
+      </w:r>
+      <w:proofErr w:type="spellEnd"/>
+      <w:r>
+        <w:rPr>
+          <w:rFonts w:ascii="Arial" w:hAnsi="Arial" w:cs="Arial"/>
+          <w:lang w:val="en-US"/>
+        </w:rPr>
+        <w:t xml:space="preserve"> </w:t>
+      </w:r>
+      <w:proofErr w:type="spellStart"/>
+      <w:r>
+        <w:rPr>
+          <w:rFonts w:ascii="Arial" w:hAnsi="Arial" w:cs="Arial"/>
+          <w:lang w:val="en-US"/>
+        </w:rPr>
+        <w:t>ipsum</w:t>
+      </w:r>
+      <w:proofErr w:type="spellEnd"/>
+      <w:r>
+        <w:rPr>
+          <w:rFonts w:ascii="Arial" w:hAnsi="Arial" w:cs="Arial"/>
+          <w:lang w:val="en-US"/>
+        </w:rPr>
+        <w:t xml:space="preserve"> dolor sit </w:t>
+      </w:r>
+      <w:proofErr w:type="spellStart"/>
+      <w:r>
+        <w:rPr>
+          <w:rFonts w:ascii="Arial" w:hAnsi="Arial" w:cs="Arial"/>
+          <w:lang w:val="en-US"/>
+        </w:rPr>
+        <w:t>amet</w:t>
+      </w:r>
+      <w:proofErr w:type="spellEnd"/>
+      <w:r>
+        <w:rPr>
+          <w:rFonts w:ascii="Arial" w:hAnsi="Arial" w:cs="Arial"/>
+          <w:lang w:val="en-US"/>
+        </w:rPr>
+        <w:t xml:space="preserve">, </w:t>
+      </w:r>
+      <w:proofErr w:type="spellStart"/>
+      <w:r>
+        <w:rPr>
+          <w:rFonts w:ascii="Arial" w:hAnsi="Arial" w:cs="Arial"/>
+          <w:lang w:val="en-US"/>
+        </w:rPr>
+        <w:t>consectetur</w:t>
+      </w:r>
+      <w:proofErr w:type="spellEnd"/>
+      <w:r>
+        <w:rPr>
+          <w:rFonts w:ascii="Arial" w:hAnsi="Arial" w:cs="Arial"/>
+          <w:lang w:val="en-US"/>
+        </w:rPr>
+        <w:t xml:space="preserve"> </w:t>
+      </w:r>
+      <w:proofErr w:type="spellStart"/>
+      <w:r>
+        <w:rPr>
+          <w:rFonts w:ascii="Arial" w:hAnsi="Arial" w:cs="Arial"/>
+          <w:lang w:val="en-US"/>
+        </w:rPr>
+        <w:t>adipiscing</w:t>
+      </w:r>
+      <w:proofErr w:type="spellEnd"/>
+      <w:r>
+        <w:rPr>
+          <w:rFonts w:ascii="Arial" w:hAnsi="Arial" w:cs="Arial"/>
+          <w:lang w:val="en-US"/>
+        </w:rPr>
+        <w:t xml:space="preserve"> </w:t>
+      </w:r>
+      <w:proofErr w:type="spellStart"/>
+      <w:r>
+        <w:rPr>
+          <w:rFonts w:ascii="Arial" w:hAnsi="Arial" w:cs="Arial"/>
+          <w:lang w:val="en-US"/>
+        </w:rPr>
+        <w:t>elit</w:t>
+      </w:r>
+      <w:proofErr w:type="spellEnd"/>
+      <w:r>
+        <w:rPr>
+          <w:rFonts w:ascii="Arial" w:hAnsi="Arial" w:cs="Arial"/>
+          <w:lang w:val="en-US"/>
+        </w:rPr>
+        <w:t xml:space="preserve">. </w:t>
+      </w:r>
+      <w:proofErr w:type="spellStart"/>
+      <w:r>
+        <w:rPr>
+          <w:rFonts w:ascii="Arial" w:hAnsi="Arial" w:cs="Arial"/>
+          <w:lang w:val="en-US"/>
+        </w:rPr>
+        <w:t>Cras</w:t>
+      </w:r>
+      <w:proofErr w:type="spellEnd"/>
+      <w:r>
+        <w:rPr>
+          <w:rFonts w:ascii="Arial" w:hAnsi="Arial" w:cs="Arial"/>
+          <w:lang w:val="en-US"/>
+        </w:rPr>
+        <w:t xml:space="preserve"> </w:t>
+      </w:r>
+      <w:proofErr w:type="spellStart"/>
+      <w:r>
+        <w:rPr>
+          <w:rFonts w:ascii="Arial" w:hAnsi="Arial" w:cs="Arial"/>
+          <w:lang w:val="en-US"/>
+        </w:rPr>
+        <w:t>faucibus</w:t>
+      </w:r>
+      <w:proofErr w:type="spellEnd"/>
+      <w:r>
+        <w:rPr>
+          <w:rFonts w:ascii="Arial" w:hAnsi="Arial" w:cs="Arial"/>
+          <w:lang w:val="en-US"/>
+        </w:rPr>
+        <w:t xml:space="preserve"> </w:t>
+      </w:r>
+      <w:proofErr w:type="spellStart"/>
+      <w:r>
+        <w:rPr>
+          <w:rFonts w:ascii="Arial" w:hAnsi="Arial" w:cs="Arial"/>
+          <w:lang w:val="en-US"/>
+        </w:rPr>
+        <w:t>tempor</w:t>
+      </w:r>
+      <w:proofErr w:type="spellEnd"/>
+      <w:r>
+        <w:rPr>
+          <w:rFonts w:ascii="Arial" w:hAnsi="Arial" w:cs="Arial"/>
+          <w:lang w:val="en-US"/>
+        </w:rPr>
+        <w:t xml:space="preserve"> </w:t>
+      </w:r>
+      <w:proofErr w:type="spellStart"/>
+      <w:r>
+        <w:rPr>
+          <w:rFonts w:ascii="Arial" w:hAnsi="Arial" w:cs="Arial"/>
+          <w:lang w:val="en-US"/>
+        </w:rPr>
+        <w:t>tincidunt</w:t>
+      </w:r>
+      <w:proofErr w:type="spellEnd"/>
+      <w:r>
+        <w:rPr>
+          <w:rFonts w:ascii="Arial" w:hAnsi="Arial" w:cs="Arial"/>
+          <w:lang w:val="en-US"/>
+        </w:rPr>
+        <w:t xml:space="preserve">. </w:t>
+      </w:r>
+      <w:proofErr w:type="spellStart"/>
+      <w:r>
+        <w:rPr>
+          <w:rFonts w:ascii="Arial" w:hAnsi="Arial" w:cs="Arial"/>
+          <w:lang w:val="en-US"/>
+        </w:rPr>
+        <w:t>Suspendisse</w:t>
+      </w:r>
+      <w:proofErr w:type="spellEnd"/>
+      <w:r>
+        <w:rPr>
+          <w:rFonts w:ascii="Arial" w:hAnsi="Arial" w:cs="Arial"/>
+          <w:lang w:val="en-US"/>
+        </w:rPr>
+        <w:t xml:space="preserve"> </w:t>
+      </w:r>
+      <w:proofErr w:type="spellStart"/>
+      <w:r>
+        <w:rPr>
+          <w:rFonts w:ascii="Arial" w:hAnsi="Arial" w:cs="Arial"/>
+          <w:lang w:val="en-US"/>
+        </w:rPr>
+        <w:t>ut</w:t>
+      </w:r>
+      <w:proofErr w:type="spellEnd"/>
+      <w:r>
+        <w:rPr>
+          <w:rFonts w:ascii="Arial" w:hAnsi="Arial" w:cs="Arial"/>
+          <w:lang w:val="en-US"/>
+        </w:rPr>
+        <w:t xml:space="preserve"> </w:t>
+      </w:r>
+      <w:proofErr w:type="spellStart"/>
+      <w:r>
+        <w:rPr>
+          <w:rFonts w:ascii="Arial" w:hAnsi="Arial" w:cs="Arial"/>
+          <w:lang w:val="en-US"/>
+        </w:rPr>
+        <w:t>placerat</w:t>
+      </w:r>
+      <w:proofErr w:type="spellEnd"/>
+      <w:r>
+        <w:rPr>
+          <w:rFonts w:ascii="Arial" w:hAnsi="Arial" w:cs="Arial"/>
+          <w:lang w:val="en-US"/>
+        </w:rPr>
+        <w:t xml:space="preserve"> </w:t>
+      </w:r>
+      <w:proofErr w:type="spellStart"/>
+      <w:r>
+        <w:rPr>
+          <w:rFonts w:ascii="Arial" w:hAnsi="Arial" w:cs="Arial"/>
+          <w:lang w:val="en-US"/>
+        </w:rPr>
+        <w:t>nunc</w:t>
+      </w:r>
+      <w:proofErr w:type="spellEnd"/>
+      <w:r>
+        <w:rPr>
+          <w:rFonts w:ascii="Arial" w:hAnsi="Arial" w:cs="Arial"/>
+          <w:lang w:val="en-US"/>
+        </w:rPr>
+        <w:t xml:space="preserve">. </w:t>
+      </w:r>
+      <w:proofErr w:type="spellStart"/>
+      <w:r>
+        <w:rPr>
+          <w:rFonts w:ascii="Arial" w:hAnsi="Arial" w:cs="Arial"/>
+        </w:rPr>
+        <w:t>Praesent</w:t>
+      </w:r>
+      <w:proofErr w:type="spellEnd"/>
+      <w:r>
+        <w:rPr>
+          <w:rFonts w:ascii="Arial" w:hAnsi="Arial" w:cs="Arial"/>
+        </w:rPr>
+        <w:t xml:space="preserve"> </w:t>
+      </w:r>
+      <w:proofErr w:type="spellStart"/>
+      <w:r>
+        <w:rPr>
+          <w:rFonts w:ascii="Arial" w:hAnsi="Arial" w:cs="Arial"/>
+        </w:rPr>
+        <w:t>venenatis</w:t>
+      </w:r>
+      <w:proofErr w:type="spellEnd"/>
+      <w:r>
+        <w:rPr>
+          <w:rFonts w:ascii="Arial" w:hAnsi="Arial" w:cs="Arial"/>
+        </w:rPr>
+        <w:t xml:space="preserve"> </w:t>
+      </w:r>
+      <w:proofErr w:type="spellStart"/>
+      <w:r>
+        <w:rPr>
+          <w:rFonts w:ascii="Arial" w:hAnsi="Arial" w:cs="Arial"/>
+        </w:rPr>
+        <w:t>pellentesque</w:t>
+      </w:r>
+      <w:proofErr w:type="spellEnd"/>
+      <w:r>
+        <w:rPr>
+          <w:rFonts w:ascii="Arial" w:hAnsi="Arial" w:cs="Arial"/>
+        </w:rPr>
+        <w:t xml:space="preserve"> </w:t>
+      </w:r>
+      <w:proofErr w:type="spellStart"/>
+      <w:r>
+        <w:rPr>
+          <w:rFonts w:ascii="Arial" w:hAnsi="Arial" w:cs="Arial"/>
+        </w:rPr>
+        <w:t>blandit</w:t>
+      </w:r>
+      <w:proofErr w:type="spellEnd"/>
+      <w:r>
+        <w:rPr>
+          <w:rFonts w:ascii="Arial" w:hAnsi="Arial" w:cs="Arial"/>
+        </w:rPr>
+        <w:t xml:space="preserve">. </w:t>
+      </w:r>
+      <w:proofErr w:type="spellStart"/>
+      <w:r>
+        <w:rPr>
+          <w:rFonts w:ascii="Arial" w:hAnsi="Arial" w:cs="Arial"/>
+        </w:rPr>
+        <w:t>Pellentesque</w:t>
+      </w:r>
+      <w:proofErr w:type="spellEnd"/>
+      <w:r>
+        <w:rPr>
+          <w:rFonts w:ascii="Arial" w:hAnsi="Arial" w:cs="Arial"/>
+        </w:rPr>
+        <w:t xml:space="preserve"> </w:t>
+      </w:r>
+      <w:proofErr w:type="spellStart"/>
+      <w:r>
+        <w:rPr>
+          <w:rFonts w:ascii="Arial" w:hAnsi="Arial" w:cs="Arial"/>
+        </w:rPr>
+        <w:t>quis</w:t>
+      </w:r>
+      <w:proofErr w:type="spellEnd"/>
+      <w:r>
+        <w:rPr>
+          <w:rFonts w:ascii="Arial" w:hAnsi="Arial" w:cs="Arial"/>
+        </w:rPr>
+        <w:t xml:space="preserve"> </w:t>
+      </w:r>
+      <w:proofErr w:type="spellStart"/>
+      <w:r>
+        <w:rPr>
+          <w:rFonts w:ascii="Arial" w:hAnsi="Arial" w:cs="Arial"/>
+        </w:rPr>
+        <w:t>feugiat</w:t>
+      </w:r>
+      <w:proofErr w:type="spellEnd"/>
+      <w:r>
+        <w:rPr>
+          <w:rFonts w:ascii="Arial" w:hAnsi="Arial" w:cs="Arial"/>
+        </w:rPr>
+        <w:t xml:space="preserve"> </w:t>
+      </w:r>
+      <w:proofErr w:type="spellStart"/>
+      <w:r>
+        <w:rPr>
+          <w:rFonts w:ascii="Arial" w:hAnsi="Arial" w:cs="Arial"/>
+        </w:rPr>
+        <w:t>felis</w:t>
+      </w:r>
+      <w:proofErr w:type="spellEnd"/>
+      <w:r>
+        <w:rPr>
+          <w:rFonts w:ascii="Arial" w:hAnsi="Arial" w:cs="Arial"/>
+        </w:rPr>
+        <w:t xml:space="preserve">. </w:t>
+      </w:r>
+      <w:proofErr w:type="spellStart"/>
+      <w:r>
+        <w:rPr>
+          <w:rFonts w:ascii="Arial" w:hAnsi="Arial" w:cs="Arial"/>
+        </w:rPr>
+        <w:t>Vestibulum</w:t>
+      </w:r>
+      <w:proofErr w:type="spellEnd"/>
+      <w:r>
+        <w:rPr>
+          <w:rFonts w:ascii="Arial" w:hAnsi="Arial" w:cs="Arial"/>
+        </w:rPr>
+        <w:t xml:space="preserve"> sed </w:t>
+      </w:r>
+      <w:proofErr w:type="spellStart"/>
+      <w:r>
+        <w:rPr>
+          <w:rFonts w:ascii="Arial" w:hAnsi="Arial" w:cs="Arial"/>
+        </w:rPr>
+        <w:t>posuere</w:t>
+      </w:r>
+      <w:proofErr w:type="spellEnd"/>
+      <w:r>
+        <w:rPr>
+          <w:rFonts w:ascii="Arial" w:hAnsi="Arial" w:cs="Arial"/>
+        </w:rPr>
+        <w:t xml:space="preserve"> </w:t>
+      </w:r>
+      <w:proofErr w:type="spellStart"/>
+      <w:r>
+        <w:rPr>
+          <w:rFonts w:ascii="Arial" w:hAnsi="Arial" w:cs="Arial"/>
+        </w:rPr>
+        <w:t>nisl</w:t>
+      </w:r>
+      <w:proofErr w:type="spellEnd"/>
+      <w:r>
+        <w:rPr>
+          <w:rFonts w:ascii="Arial" w:hAnsi="Arial" w:cs="Arial"/>
+        </w:rPr>
+        <w:t xml:space="preserve">. </w:t>
+      </w:r>
+      <w:proofErr w:type="spellStart"/>
+      <w:r>
+        <w:rPr>
+          <w:rFonts w:ascii="Arial" w:hAnsi="Arial" w:cs="Arial"/>
+        </w:rPr>
+        <w:t>Duis</w:t>
+      </w:r>
+      <w:proofErr w:type="spellEnd"/>
+      <w:r>
+        <w:rPr>
+          <w:rFonts w:ascii="Arial" w:hAnsi="Arial" w:cs="Arial"/>
+        </w:rPr>
+        <w:t xml:space="preserve"> </w:t>
+      </w:r>
+      <w:proofErr w:type="spellStart"/>
+      <w:r>
+        <w:rPr>
+          <w:rFonts w:ascii="Arial" w:hAnsi="Arial" w:cs="Arial"/>
+        </w:rPr>
+        <w:t>vestibulum</w:t>
+      </w:r>
+      <w:proofErr w:type="spellEnd"/>
+      <w:r>
+        <w:rPr>
+          <w:rFonts w:ascii="Arial" w:hAnsi="Arial" w:cs="Arial"/>
+        </w:rPr>
+        <w:t xml:space="preserve"> </w:t>
+      </w:r>
+      <w:proofErr w:type="spellStart"/>
+      <w:r>
+        <w:rPr>
+          <w:rFonts w:ascii="Arial" w:hAnsi="Arial" w:cs="Arial"/>
+        </w:rPr>
+        <w:t>quam</w:t>
+      </w:r>
+      <w:proofErr w:type="spellEnd"/>
+      <w:r>
+        <w:rPr>
+          <w:rFonts w:ascii="Arial" w:hAnsi="Arial" w:cs="Arial"/>
+        </w:rPr>
+        <w:t xml:space="preserve"> dolor, </w:t>
+      </w:r>
+      <w:proofErr w:type="spellStart"/>
+      <w:r>
+        <w:rPr>
+          <w:rFonts w:ascii="Arial" w:hAnsi="Arial" w:cs="Arial"/>
+        </w:rPr>
+        <w:t>quis</w:t>
+      </w:r>
+      <w:proofErr w:type="spellEnd"/>
+      <w:r>
+        <w:rPr>
+          <w:rFonts w:ascii="Arial" w:hAnsi="Arial" w:cs="Arial"/>
+        </w:rPr>
+        <w:t xml:space="preserve"> </w:t>
+      </w:r>
+      <w:proofErr w:type="spellStart"/>
+      <w:r>
+        <w:rPr>
+          <w:rFonts w:ascii="Arial" w:hAnsi="Arial" w:cs="Arial"/>
+        </w:rPr>
+        <w:t>ultricies</w:t>
+      </w:r>
+      <w:proofErr w:type="spellEnd"/>
+      <w:r>
+        <w:rPr>
+          <w:rFonts w:ascii="Arial" w:hAnsi="Arial" w:cs="Arial"/>
+        </w:rPr>
+        <w:t xml:space="preserve"> eros </w:t>
+      </w:r>
+      <w:proofErr w:type="spellStart"/>
+      <w:r>
+        <w:rPr>
+          <w:rFonts w:ascii="Arial" w:hAnsi="Arial" w:cs="Arial"/>
+        </w:rPr>
+        <w:t>sagittis</w:t>
+      </w:r>
+      <w:proofErr w:type="spellEnd"/>
+      <w:r>
+        <w:rPr>
+          <w:rFonts w:ascii="Arial" w:hAnsi="Arial" w:cs="Arial"/>
+        </w:rPr>
+        <w:t xml:space="preserve"> et. Ut </w:t>
+      </w:r>
+      <w:proofErr w:type="spellStart"/>
+      <w:r>
+        <w:rPr>
+          <w:rFonts w:ascii="Arial" w:hAnsi="Arial" w:cs="Arial"/>
+        </w:rPr>
+        <w:t>gravida</w:t>
+      </w:r>
+      <w:proofErr w:type="spellEnd"/>
+      <w:r>
+        <w:rPr>
+          <w:rFonts w:ascii="Arial" w:hAnsi="Arial" w:cs="Arial"/>
+        </w:rPr>
+        <w:t xml:space="preserve">, ante vitae </w:t>
+      </w:r>
+      <w:proofErr w:type="spellStart"/>
+      <w:r>
+        <w:rPr>
+          <w:rFonts w:ascii="Arial" w:hAnsi="Arial" w:cs="Arial"/>
+        </w:rPr>
+        <w:t>consectetur</w:t>
+      </w:r>
+      <w:proofErr w:type="spellEnd"/>
+      <w:r>
+        <w:rPr>
+          <w:rFonts w:ascii="Arial" w:hAnsi="Arial" w:cs="Arial"/>
+        </w:rPr>
+        <w:t xml:space="preserve"> </w:t>
+      </w:r>
+      <w:proofErr w:type="spellStart"/>
+      <w:r>
+        <w:rPr>
+          <w:rFonts w:ascii="Arial" w:hAnsi="Arial" w:cs="Arial"/>
+        </w:rPr>
+        <w:t>molestie</w:t>
+      </w:r>
+      <w:proofErr w:type="spellEnd"/>
+      <w:r>
+        <w:rPr>
+          <w:rFonts w:ascii="Arial" w:hAnsi="Arial" w:cs="Arial"/>
+        </w:rPr>
+        <w:t xml:space="preserve">, nunc </w:t>
+      </w:r>
+      <w:proofErr w:type="spellStart"/>
+      <w:r>
+        <w:rPr>
+          <w:rFonts w:ascii="Arial" w:hAnsi="Arial" w:cs="Arial"/>
+        </w:rPr>
+        <w:t>tellus</w:t>
+      </w:r>
+      <w:proofErr w:type="spellEnd"/>
+      <w:r>
+        <w:rPr>
+          <w:rFonts w:ascii="Arial" w:hAnsi="Arial" w:cs="Arial"/>
+        </w:rPr>
+        <w:t xml:space="preserve"> </w:t>
+      </w:r>
+      <w:proofErr w:type="spellStart"/>
+      <w:r>
+        <w:rPr>
+          <w:rFonts w:ascii="Arial" w:hAnsi="Arial" w:cs="Arial"/>
+        </w:rPr>
+        <w:t>malesuada</w:t>
+      </w:r>
+      <w:proofErr w:type="spellEnd"/>
+      <w:r>
+        <w:rPr>
+          <w:rFonts w:ascii="Arial" w:hAnsi="Arial" w:cs="Arial"/>
+        </w:rPr>
+        <w:t xml:space="preserve"> </w:t>
+      </w:r>
+      <w:proofErr w:type="spellStart"/>
+      <w:r>
+        <w:rPr>
+          <w:rFonts w:ascii="Arial" w:hAnsi="Arial" w:cs="Arial"/>
+        </w:rPr>
+        <w:t>velit</w:t>
+      </w:r>
+      <w:proofErr w:type="spellEnd"/>
+      <w:r>
+        <w:rPr>
+          <w:rFonts w:ascii="Arial" w:hAnsi="Arial" w:cs="Arial"/>
+        </w:rPr>
+        <w:t xml:space="preserve">, in </w:t>
+      </w:r>
+      <w:proofErr w:type="spellStart"/>
+      <w:r>
+        <w:rPr>
+          <w:rFonts w:ascii="Arial" w:hAnsi="Arial" w:cs="Arial"/>
+        </w:rPr>
+        <w:t>suscipit</w:t>
+      </w:r>
+      <w:proofErr w:type="spellEnd"/>
+      <w:r>
+        <w:rPr>
+          <w:rFonts w:ascii="Arial" w:hAnsi="Arial" w:cs="Arial"/>
+        </w:rPr>
+        <w:t xml:space="preserve"> </w:t>
+      </w:r>
+      <w:proofErr w:type="spellStart"/>
+      <w:r>
+        <w:rPr>
+          <w:rFonts w:ascii="Arial" w:hAnsi="Arial" w:cs="Arial"/>
+        </w:rPr>
+        <w:t>dui</w:t>
+      </w:r>
+      <w:proofErr w:type="spellEnd"/>
+      <w:r>
+        <w:rPr>
+          <w:rFonts w:ascii="Arial" w:hAnsi="Arial" w:cs="Arial"/>
+        </w:rPr>
+        <w:t xml:space="preserve"> </w:t>
+      </w:r>
+      <w:proofErr w:type="spellStart"/>
+      <w:r>
+        <w:rPr>
+          <w:rFonts w:ascii="Arial" w:hAnsi="Arial" w:cs="Arial"/>
+        </w:rPr>
+        <w:t>mauris</w:t>
+      </w:r>
+      <w:proofErr w:type="spellEnd"/>
+      <w:r>
+        <w:rPr>
+          <w:rFonts w:ascii="Arial" w:hAnsi="Arial" w:cs="Arial"/>
+        </w:rPr>
+        <w:t xml:space="preserve"> in </w:t>
+      </w:r>
+      <w:proofErr w:type="spellStart"/>
+      <w:r>
+        <w:rPr>
+          <w:rFonts w:ascii="Arial" w:hAnsi="Arial" w:cs="Arial"/>
+        </w:rPr>
+        <w:t>metus</w:t>
+      </w:r>
+      <w:proofErr w:type="spellEnd"/>
+      <w:r>
+        <w:rPr>
+          <w:rFonts w:ascii="Arial" w:hAnsi="Arial" w:cs="Arial"/>
+        </w:rPr>
+        <w:t xml:space="preserve">. Sed </w:t>
+      </w:r>
+      <w:proofErr w:type="spellStart"/>
+      <w:r>
+        <w:rPr>
+          <w:rFonts w:ascii="Arial" w:hAnsi="Arial" w:cs="Arial"/>
+        </w:rPr>
+        <w:t>elementum</w:t>
+      </w:r>
+      <w:proofErr w:type="spellEnd"/>
+      <w:r>
+        <w:rPr>
+          <w:rFonts w:ascii="Arial" w:hAnsi="Arial" w:cs="Arial"/>
+        </w:rPr>
+        <w:t xml:space="preserve"> </w:t>
+      </w:r>
+      <w:proofErr w:type="spellStart"/>
+      <w:r>
+        <w:rPr>
+          <w:rFonts w:ascii="Arial" w:hAnsi="Arial" w:cs="Arial"/>
+        </w:rPr>
+        <w:t>lorem</w:t>
+      </w:r>
+      <w:proofErr w:type="spellEnd"/>
+      <w:r>
+        <w:rPr>
+          <w:rFonts w:ascii="Arial" w:hAnsi="Arial" w:cs="Arial"/>
+        </w:rPr>
+        <w:t xml:space="preserve"> non </w:t>
+      </w:r>
+      <w:proofErr w:type="spellStart"/>
+      <w:r>
+        <w:rPr>
+          <w:rFonts w:ascii="Arial" w:hAnsi="Arial" w:cs="Arial"/>
+        </w:rPr>
+        <w:t>sodales</w:t>
+      </w:r>
+      <w:proofErr w:type="spellEnd"/>
+      <w:r>
+        <w:rPr>
+          <w:rFonts w:ascii="Arial" w:hAnsi="Arial" w:cs="Arial"/>
+        </w:rPr>
+        <w:t xml:space="preserve"> </w:t>
+      </w:r>
+      <w:proofErr w:type="spellStart"/>
+      <w:r>
+        <w:rPr>
+          <w:rFonts w:ascii="Arial" w:hAnsi="Arial" w:cs="Arial"/>
+        </w:rPr>
+        <w:t>faucibus</w:t>
+      </w:r>
+      <w:proofErr w:type="spellEnd"/>
+      <w:r>
+        <w:rPr>
+          <w:rFonts w:ascii="Arial" w:hAnsi="Arial" w:cs="Arial"/>
+        </w:rPr>
+        <w:t xml:space="preserve">. </w:t>
+      </w:r>
+    </w:p>
+    <w:p>
+      <w:pPr>
+        <w:pStyle w:val="NormalWeb"/>
+        <w:jc w:val="both"/>
+        <w:rPr>
+          <w:rFonts w:ascii="Arial" w:hAnsi="Arial" w:cs="Arial"/>
+        </w:rPr>
+      </w:pPr>
+      <w:proofErr w:type="spellStart"/>
+      <w:r>
+        <w:rPr>
+          <w:rFonts w:ascii="Arial" w:hAnsi="Arial" w:cs="Arial"/>
+        </w:rPr>
+        <w:t>Quisque</w:t>
+      </w:r>
+      <w:proofErr w:type="spellEnd"/>
+      <w:r>
+        <w:rPr>
+          <w:rFonts w:ascii="Arial" w:hAnsi="Arial" w:cs="Arial"/>
+        </w:rPr>
+        <w:t xml:space="preserve"> </w:t>
+      </w:r>
+      <w:proofErr w:type="spellStart"/>
+      <w:r>
+        <w:rPr>
+          <w:rFonts w:ascii="Arial" w:hAnsi="Arial" w:cs="Arial"/>
+        </w:rPr>
+        <w:t>iaculis</w:t>
+      </w:r>
+      <w:proofErr w:type="spellEnd"/>
+      <w:r>
+        <w:rPr>
+          <w:rFonts w:ascii="Arial" w:hAnsi="Arial" w:cs="Arial"/>
+        </w:rPr>
+        <w:t xml:space="preserve"> </w:t>
+      </w:r>
+      <w:proofErr w:type="spellStart"/>
+      <w:r>
+        <w:rPr>
+          <w:rFonts w:ascii="Arial" w:hAnsi="Arial" w:cs="Arial"/>
+        </w:rPr>
+        <w:t>purus</w:t>
+      </w:r>
+      <w:proofErr w:type="spellEnd"/>
+      <w:r>
+        <w:rPr>
+          <w:rFonts w:ascii="Arial" w:hAnsi="Arial" w:cs="Arial"/>
+        </w:rPr>
+        <w:t xml:space="preserve"> </w:t>
+      </w:r>
+      <w:proofErr w:type="spellStart"/>
+      <w:r>
+        <w:rPr>
+          <w:rFonts w:ascii="Arial" w:hAnsi="Arial" w:cs="Arial"/>
+        </w:rPr>
+        <w:t>eu</w:t>
+      </w:r>
+      <w:proofErr w:type="spellEnd"/>
+      <w:r>
+        <w:rPr>
+          <w:rFonts w:ascii="Arial" w:hAnsi="Arial" w:cs="Arial"/>
+        </w:rPr>
+        <w:t xml:space="preserve"> </w:t>
+      </w:r>
+      <w:proofErr w:type="spellStart"/>
+      <w:r>
+        <w:rPr>
+          <w:rFonts w:ascii="Arial" w:hAnsi="Arial" w:cs="Arial"/>
+        </w:rPr>
+        <w:t>orci</w:t>
+      </w:r>
+      <w:proofErr w:type="spellEnd"/>
+      <w:r>
+        <w:rPr>
+          <w:rFonts w:ascii="Arial" w:hAnsi="Arial" w:cs="Arial"/>
+        </w:rPr>
+        <w:t xml:space="preserve"> </w:t>
+      </w:r>
+      <w:proofErr w:type="spellStart"/>
+      <w:r>
+        <w:rPr>
+          <w:rFonts w:ascii="Arial" w:hAnsi="Arial" w:cs="Arial"/>
+        </w:rPr>
+        <w:t>mattis</w:t>
+      </w:r>
+      <w:proofErr w:type="spellEnd"/>
+      <w:r>
+        <w:rPr>
+          <w:rFonts w:ascii="Arial" w:hAnsi="Arial" w:cs="Arial"/>
+        </w:rPr>
+        <w:t xml:space="preserve">, </w:t>
+      </w:r>
+      <w:proofErr w:type="spellStart"/>
+      <w:r>
+        <w:rPr>
+          <w:rFonts w:ascii="Arial" w:hAnsi="Arial" w:cs="Arial"/>
+        </w:rPr>
+        <w:t>finibus</w:t>
+      </w:r>
+      <w:proofErr w:type="spellEnd"/>
+      <w:r>
+        <w:rPr>
+          <w:rFonts w:ascii="Arial" w:hAnsi="Arial" w:cs="Arial"/>
+        </w:rPr>
+        <w:t xml:space="preserve"> porta </w:t>
+      </w:r>
+      <w:proofErr w:type="spellStart"/>
+      <w:r>
+        <w:rPr>
+          <w:rFonts w:ascii="Arial" w:hAnsi="Arial" w:cs="Arial"/>
+        </w:rPr>
+        <w:t>massa</w:t>
+      </w:r>
+      <w:proofErr w:type="spellEnd"/>
+      <w:r>
+        <w:rPr>
+          <w:rFonts w:ascii="Arial" w:hAnsi="Arial" w:cs="Arial"/>
+        </w:rPr>
+        <w:t xml:space="preserve"> </w:t>
+      </w:r>
+      <w:proofErr w:type="spellStart"/>
+      <w:r>
+        <w:rPr>
+          <w:rFonts w:ascii="Arial" w:hAnsi="Arial" w:cs="Arial"/>
+        </w:rPr>
+        <w:t>faucibus</w:t>
+      </w:r>
+      <w:proofErr w:type="spellEnd"/>
+      <w:r>
+        <w:rPr>
+          <w:rFonts w:ascii="Arial" w:hAnsi="Arial" w:cs="Arial"/>
+        </w:rPr>
+        <w:t xml:space="preserve">. </w:t>
+      </w:r>
+      <w:proofErr w:type="spellStart"/>
+      <w:r>
+        <w:rPr>
+          <w:rFonts w:ascii="Arial" w:hAnsi="Arial" w:cs="Arial"/>
+          <w:lang w:val="en-US"/>
+        </w:rPr>
+        <w:t>Ut</w:t>
+      </w:r>
+      <w:proofErr w:type="spellEnd"/>
+      <w:r>
+        <w:rPr>
+          <w:rFonts w:ascii="Arial" w:hAnsi="Arial" w:cs="Arial"/>
+          <w:lang w:val="en-US"/>
+        </w:rPr>
+        <w:t xml:space="preserve"> </w:t>
+      </w:r>
+      <w:proofErr w:type="spellStart"/>
+      <w:r>
+        <w:rPr>
+          <w:rFonts w:ascii="Arial" w:hAnsi="Arial" w:cs="Arial"/>
+          <w:lang w:val="en-US"/>
+        </w:rPr>
+        <w:t>ut</w:t>
+      </w:r>
+      <w:proofErr w:type="spellEnd"/>
+      <w:r>
+        <w:rPr>
+          <w:rFonts w:ascii="Arial" w:hAnsi="Arial" w:cs="Arial"/>
+          <w:lang w:val="en-US"/>
+        </w:rPr>
+        <w:t xml:space="preserve"> </w:t>
+      </w:r>
+      <w:proofErr w:type="spellStart"/>
+      <w:r>
+        <w:rPr>
+          <w:rFonts w:ascii="Arial" w:hAnsi="Arial" w:cs="Arial"/>
+          <w:lang w:val="en-US"/>
+        </w:rPr>
+        <w:t>sapien</w:t>
+      </w:r>
+      <w:proofErr w:type="spellEnd"/>
+      <w:r>
+        <w:rPr>
+          <w:rFonts w:ascii="Arial" w:hAnsi="Arial" w:cs="Arial"/>
+          <w:lang w:val="en-US"/>
+        </w:rPr>
+        <w:t xml:space="preserve"> dictum </w:t>
+      </w:r>
+      <w:proofErr w:type="spellStart"/>
+      <w:r>
+        <w:rPr>
+          <w:rFonts w:ascii="Arial" w:hAnsi="Arial" w:cs="Arial"/>
+          <w:lang w:val="en-US"/>
+        </w:rPr>
+        <w:t>turpis</w:t>
+      </w:r>
+      <w:proofErr w:type="spellEnd"/>
+      <w:r>
+        <w:rPr>
+          <w:rFonts w:ascii="Arial" w:hAnsi="Arial" w:cs="Arial"/>
+          <w:lang w:val="en-US"/>
+        </w:rPr>
+        <w:t xml:space="preserve"> </w:t>
+      </w:r>
+      <w:proofErr w:type="spellStart"/>
+      <w:r>
+        <w:rPr>
+          <w:rFonts w:ascii="Arial" w:hAnsi="Arial" w:cs="Arial"/>
+          <w:lang w:val="en-US"/>
+        </w:rPr>
+        <w:t>vehicula</w:t>
+      </w:r>
+      <w:proofErr w:type="spellEnd"/>
+      <w:r>
+        <w:rPr>
+          <w:rFonts w:ascii="Arial" w:hAnsi="Arial" w:cs="Arial"/>
+          <w:lang w:val="en-US"/>
+        </w:rPr>
+        <w:t xml:space="preserve"> </w:t>
+      </w:r>
+      <w:proofErr w:type="spellStart"/>
+      <w:r>
+        <w:rPr>
+          <w:rFonts w:ascii="Arial" w:hAnsi="Arial" w:cs="Arial"/>
+          <w:lang w:val="en-US"/>
+        </w:rPr>
+        <w:t>lobortis</w:t>
+      </w:r>
+      <w:proofErr w:type="spellEnd"/>
+      <w:r>
+        <w:rPr>
+          <w:rFonts w:ascii="Arial" w:hAnsi="Arial" w:cs="Arial"/>
+          <w:lang w:val="en-US"/>
+        </w:rPr>
+        <w:t xml:space="preserve">. Maecenas </w:t>
+      </w:r>
+      <w:proofErr w:type="spellStart"/>
+      <w:r>
+        <w:rPr>
+          <w:rFonts w:ascii="Arial" w:hAnsi="Arial" w:cs="Arial"/>
+          <w:lang w:val="en-US"/>
+        </w:rPr>
+        <w:t>nisl</w:t>
+      </w:r>
+      <w:proofErr w:type="spellEnd"/>
+      <w:r>
+        <w:rPr>
+          <w:rFonts w:ascii="Arial" w:hAnsi="Arial" w:cs="Arial"/>
+          <w:lang w:val="en-US"/>
+        </w:rPr>
+        <w:t xml:space="preserve"> ligula, </w:t>
+      </w:r>
+      <w:proofErr w:type="spellStart"/>
+      <w:r>
+        <w:rPr>
+          <w:rFonts w:ascii="Arial" w:hAnsi="Arial" w:cs="Arial"/>
+          <w:lang w:val="en-US"/>
+        </w:rPr>
+        <w:t>hendrerit</w:t>
+      </w:r>
+      <w:proofErr w:type="spellEnd"/>
+      <w:r>
+        <w:rPr>
+          <w:rFonts w:ascii="Arial" w:hAnsi="Arial" w:cs="Arial"/>
+          <w:lang w:val="en-US"/>
+        </w:rPr>
+        <w:t xml:space="preserve"> </w:t>
+      </w:r>
+      <w:proofErr w:type="gramStart"/>
+      <w:r>
+        <w:rPr>
+          <w:rFonts w:ascii="Arial" w:hAnsi="Arial" w:cs="Arial"/>
+          <w:lang w:val="en-US"/>
+        </w:rPr>
+        <w:t>et</w:t>
+      </w:r>
+      <w:proofErr w:type="gramEnd"/>
+      <w:r>
+        <w:rPr>
+          <w:rFonts w:ascii="Arial" w:hAnsi="Arial" w:cs="Arial"/>
+          <w:lang w:val="en-US"/>
+        </w:rPr>
+        <w:t xml:space="preserve"> </w:t>
+      </w:r>
+      <w:proofErr w:type="spellStart"/>
+      <w:r>
+        <w:rPr>
+          <w:rFonts w:ascii="Arial" w:hAnsi="Arial" w:cs="Arial"/>
+          <w:lang w:val="en-US"/>
+        </w:rPr>
+        <w:t>dignissim</w:t>
+      </w:r>
+      <w:proofErr w:type="spellEnd"/>
+      <w:r>
+        <w:rPr>
+          <w:rFonts w:ascii="Arial" w:hAnsi="Arial" w:cs="Arial"/>
+          <w:lang w:val="en-US"/>
+        </w:rPr>
+        <w:t xml:space="preserve"> at, </w:t>
+      </w:r>
+      <w:proofErr w:type="spellStart"/>
+      <w:r>
+        <w:rPr>
+          <w:rFonts w:ascii="Arial" w:hAnsi="Arial" w:cs="Arial"/>
+          <w:lang w:val="en-US"/>
+        </w:rPr>
+        <w:t>ultricies</w:t>
+      </w:r>
+      <w:proofErr w:type="spellEnd"/>
+      <w:r>
+        <w:rPr>
+          <w:rFonts w:ascii="Arial" w:hAnsi="Arial" w:cs="Arial"/>
+          <w:lang w:val="en-US"/>
+        </w:rPr>
+        <w:t xml:space="preserve"> id </w:t>
+      </w:r>
+      <w:proofErr w:type="spellStart"/>
+      <w:r>
+        <w:rPr>
+          <w:rFonts w:ascii="Arial" w:hAnsi="Arial" w:cs="Arial"/>
+          <w:lang w:val="en-US"/>
+        </w:rPr>
+        <w:t>nunc</w:t>
+      </w:r>
+      <w:proofErr w:type="spellEnd"/>
+      <w:r>
+        <w:rPr>
+          <w:rFonts w:ascii="Arial" w:hAnsi="Arial" w:cs="Arial"/>
+          <w:lang w:val="en-US"/>
+        </w:rPr>
+        <w:t xml:space="preserve">. </w:t>
+      </w:r>
+      <w:proofErr w:type="spellStart"/>
+      <w:r>
+        <w:rPr>
+          <w:rFonts w:ascii="Arial" w:hAnsi="Arial" w:cs="Arial"/>
+          <w:lang w:val="en-US"/>
+        </w:rPr>
+        <w:t>Sed</w:t>
+      </w:r>
+      <w:proofErr w:type="spellEnd"/>
+      <w:r>
+        <w:rPr>
+          <w:rFonts w:ascii="Arial" w:hAnsi="Arial" w:cs="Arial"/>
+          <w:lang w:val="en-US"/>
+        </w:rPr>
+        <w:t xml:space="preserve"> sit </w:t>
+      </w:r>
+      <w:proofErr w:type="spellStart"/>
+      <w:r>
+        <w:rPr>
+          <w:rFonts w:ascii="Arial" w:hAnsi="Arial" w:cs="Arial"/>
+          <w:lang w:val="en-US"/>
+        </w:rPr>
+        <w:t>amet</w:t>
+      </w:r>
+      <w:proofErr w:type="spellEnd"/>
+      <w:r>
+        <w:rPr>
+          <w:rFonts w:ascii="Arial" w:hAnsi="Arial" w:cs="Arial"/>
+          <w:lang w:val="en-US"/>
+        </w:rPr>
+        <w:t xml:space="preserve"> lacus </w:t>
+      </w:r>
+      <w:proofErr w:type="spellStart"/>
+      <w:r>
+        <w:rPr>
+          <w:rFonts w:ascii="Arial" w:hAnsi="Arial" w:cs="Arial"/>
+          <w:lang w:val="en-US"/>
+        </w:rPr>
+        <w:t>turpis</w:t>
+      </w:r>
+      <w:proofErr w:type="spellEnd"/>
+      <w:r>
+        <w:rPr>
+          <w:rFonts w:ascii="Arial" w:hAnsi="Arial" w:cs="Arial"/>
+          <w:lang w:val="en-US"/>
+        </w:rPr>
+        <w:t xml:space="preserve">. </w:t>
+      </w:r>
+      <w:proofErr w:type="spellStart"/>
+      <w:r>
+        <w:rPr>
+          <w:rFonts w:ascii="Arial" w:hAnsi="Arial" w:cs="Arial"/>
+        </w:rPr>
+        <w:t>Curabitur</w:t>
+      </w:r>
+      <w:proofErr w:type="spellEnd"/>
+      <w:r>
+        <w:rPr>
+          <w:rFonts w:ascii="Arial" w:hAnsi="Arial" w:cs="Arial"/>
+        </w:rPr>
+        <w:t xml:space="preserve"> id </w:t>
+      </w:r>
+      <w:proofErr w:type="spellStart"/>
+      <w:r>
+        <w:rPr>
+          <w:rFonts w:ascii="Arial" w:hAnsi="Arial" w:cs="Arial"/>
+        </w:rPr>
+        <w:t>lacus</w:t>
+      </w:r>
+      <w:proofErr w:type="spellEnd"/>
+      <w:r>
+        <w:rPr>
+          <w:rFonts w:ascii="Arial" w:hAnsi="Arial" w:cs="Arial"/>
+        </w:rPr>
+        <w:t xml:space="preserve"> </w:t>
+      </w:r>
+      <w:proofErr w:type="spellStart"/>
+      <w:r>
+        <w:rPr>
+          <w:rFonts w:ascii="Arial" w:hAnsi="Arial" w:cs="Arial"/>
+        </w:rPr>
+        <w:t>sapien</w:t>
+      </w:r>
+      <w:proofErr w:type="spellEnd"/>
+      <w:r>
+        <w:rPr>
+          <w:rFonts w:ascii="Arial" w:hAnsi="Arial" w:cs="Arial"/>
+        </w:rPr>
+        <w:t xml:space="preserve">. </w:t>
+      </w:r>
+      <w:proofErr w:type="spellStart"/>
+      <w:r>
+        <w:rPr>
+          <w:rFonts w:ascii="Arial" w:hAnsi="Arial" w:cs="Arial"/>
+        </w:rPr>
+        <w:t>Phasellus</w:t>
+      </w:r>
+      <w:proofErr w:type="spellEnd"/>
+      <w:r>
+        <w:rPr>
+          <w:rFonts w:ascii="Arial" w:hAnsi="Arial" w:cs="Arial"/>
+        </w:rPr>
+        <w:t xml:space="preserve"> tortor </w:t>
+      </w:r>
+      <w:proofErr w:type="spellStart"/>
+      <w:r>
+        <w:rPr>
+          <w:rFonts w:ascii="Arial" w:hAnsi="Arial" w:cs="Arial"/>
+        </w:rPr>
+        <w:t>risus</w:t>
+      </w:r>
+      <w:proofErr w:type="spellEnd"/>
+      <w:r>
+        <w:rPr>
+          <w:rFonts w:ascii="Arial" w:hAnsi="Arial" w:cs="Arial"/>
+        </w:rPr>
+        <w:t xml:space="preserve">, </w:t>
+      </w:r>
+      <w:proofErr w:type="spellStart"/>
+      <w:r>
+        <w:rPr>
+          <w:rFonts w:ascii="Arial" w:hAnsi="Arial" w:cs="Arial"/>
+        </w:rPr>
+        <w:t>auctor</w:t>
+      </w:r>
+      <w:proofErr w:type="spellEnd"/>
+      <w:r>
+        <w:rPr>
+          <w:rFonts w:ascii="Arial" w:hAnsi="Arial" w:cs="Arial"/>
+        </w:rPr>
+        <w:t xml:space="preserve"> id mi </w:t>
+      </w:r>
+      <w:proofErr w:type="spellStart"/>
+      <w:r>
+        <w:rPr>
+          <w:rFonts w:ascii="Arial" w:hAnsi="Arial" w:cs="Arial"/>
+        </w:rPr>
+        <w:t>quis</w:t>
+      </w:r>
+      <w:proofErr w:type="spellEnd"/>
+      <w:r>
+        <w:rPr>
+          <w:rFonts w:ascii="Arial" w:hAnsi="Arial" w:cs="Arial"/>
+        </w:rPr>
+        <w:t xml:space="preserve">, </w:t>
+      </w:r>
+      <w:proofErr w:type="spellStart"/>
+      <w:r>
+        <w:rPr>
+          <w:rFonts w:ascii="Arial" w:hAnsi="Arial" w:cs="Arial"/>
+        </w:rPr>
+        <w:t>posuere</w:t>
+      </w:r>
+      <w:proofErr w:type="spellEnd"/>
+      <w:r>
+        <w:rPr>
+          <w:rFonts w:ascii="Arial" w:hAnsi="Arial" w:cs="Arial"/>
+        </w:rPr>
+        <w:t xml:space="preserve"> </w:t>
+      </w:r>
+      <w:proofErr w:type="spellStart"/>
+      <w:r>
+        <w:rPr>
+          <w:rFonts w:ascii="Arial" w:hAnsi="Arial" w:cs="Arial"/>
+        </w:rPr>
+        <w:t>egestas</w:t>
+      </w:r>
+      <w:proofErr w:type="spellEnd"/>
+      <w:r>
+        <w:rPr>
+          <w:rFonts w:ascii="Arial" w:hAnsi="Arial" w:cs="Arial"/>
+        </w:rPr>
+        <w:t xml:space="preserve"> urna. </w:t>
+      </w:r>
+      <w:proofErr w:type="spellStart"/>
+      <w:r>
+        <w:rPr>
+          <w:rFonts w:ascii="Arial" w:hAnsi="Arial" w:cs="Arial"/>
+          <w:lang w:val="en-US"/>
+        </w:rPr>
+        <w:t>Nunc</w:t>
+      </w:r>
+      <w:proofErr w:type="spellEnd"/>
+      <w:r>
+        <w:rPr>
+          <w:rFonts w:ascii="Arial" w:hAnsi="Arial" w:cs="Arial"/>
+          <w:lang w:val="en-US"/>
+        </w:rPr>
+        <w:t xml:space="preserve"> </w:t>
+      </w:r>
+      <w:proofErr w:type="spellStart"/>
+      <w:r>
+        <w:rPr>
+          <w:rFonts w:ascii="Arial" w:hAnsi="Arial" w:cs="Arial"/>
+          <w:lang w:val="en-US"/>
+        </w:rPr>
+        <w:t>fringilla</w:t>
+      </w:r>
+      <w:proofErr w:type="spellEnd"/>
+      <w:r>
+        <w:rPr>
+          <w:rFonts w:ascii="Arial" w:hAnsi="Arial" w:cs="Arial"/>
+          <w:lang w:val="en-US"/>
+        </w:rPr>
+        <w:t xml:space="preserve"> </w:t>
+      </w:r>
+      <w:proofErr w:type="spellStart"/>
+      <w:r>
+        <w:rPr>
+          <w:rFonts w:ascii="Arial" w:hAnsi="Arial" w:cs="Arial"/>
+          <w:lang w:val="en-US"/>
+        </w:rPr>
+        <w:t>sodales</w:t>
+      </w:r>
+      <w:proofErr w:type="spellEnd"/>
+      <w:r>
+        <w:rPr>
+          <w:rFonts w:ascii="Arial" w:hAnsi="Arial" w:cs="Arial"/>
+          <w:lang w:val="en-US"/>
+        </w:rPr>
+        <w:t xml:space="preserve"> diam. Nam </w:t>
+      </w:r>
+      <w:proofErr w:type="spellStart"/>
+      <w:r>
+        <w:rPr>
+          <w:rFonts w:ascii="Arial" w:hAnsi="Arial" w:cs="Arial"/>
+          <w:lang w:val="en-US"/>
+        </w:rPr>
+        <w:t>lacinia</w:t>
+      </w:r>
+      <w:proofErr w:type="spellEnd"/>
+      <w:r>
+        <w:rPr>
+          <w:rFonts w:ascii="Arial" w:hAnsi="Arial" w:cs="Arial"/>
+          <w:lang w:val="en-US"/>
+        </w:rPr>
+        <w:t xml:space="preserve"> </w:t>
+      </w:r>
+      <w:proofErr w:type="spellStart"/>
+      <w:r>
+        <w:rPr>
+          <w:rFonts w:ascii="Arial" w:hAnsi="Arial" w:cs="Arial"/>
+          <w:lang w:val="en-US"/>
+        </w:rPr>
+        <w:t>rhoncus</w:t>
+      </w:r>
+      <w:proofErr w:type="spellEnd"/>
+      <w:r>
+        <w:rPr>
+          <w:rFonts w:ascii="Arial" w:hAnsi="Arial" w:cs="Arial"/>
+          <w:lang w:val="en-US"/>
+        </w:rPr>
+        <w:t xml:space="preserve"> </w:t>
+      </w:r>
+      <w:proofErr w:type="spellStart"/>
+      <w:r>
+        <w:rPr>
+          <w:rFonts w:ascii="Arial" w:hAnsi="Arial" w:cs="Arial"/>
+          <w:lang w:val="en-US"/>
+        </w:rPr>
+        <w:t>diam</w:t>
+      </w:r>
+      <w:proofErr w:type="spellEnd"/>
+      <w:r>
+        <w:rPr>
+          <w:rFonts w:ascii="Arial" w:hAnsi="Arial" w:cs="Arial"/>
+          <w:lang w:val="en-US"/>
+        </w:rPr>
+        <w:t xml:space="preserve"> </w:t>
+      </w:r>
+      <w:proofErr w:type="gramStart"/>
+      <w:r>
+        <w:rPr>
+          <w:rFonts w:ascii="Arial" w:hAnsi="Arial" w:cs="Arial"/>
+          <w:lang w:val="en-US"/>
+        </w:rPr>
+        <w:t>et</w:t>
+      </w:r>
+      <w:proofErr w:type="gramEnd"/>
+      <w:r>
+        <w:rPr>
+          <w:rFonts w:ascii="Arial" w:hAnsi="Arial" w:cs="Arial"/>
+          <w:lang w:val="en-US"/>
+        </w:rPr>
+        <w:t xml:space="preserve"> </w:t>
+      </w:r>
+      <w:proofErr w:type="spellStart"/>
+      <w:r>
+        <w:rPr>
+          <w:rFonts w:ascii="Arial" w:hAnsi="Arial" w:cs="Arial"/>
+          <w:lang w:val="en-US"/>
+        </w:rPr>
+        <w:t>efficitur</w:t>
+      </w:r>
+      <w:proofErr w:type="spellEnd"/>
+      <w:r>
+        <w:rPr>
+          <w:rFonts w:ascii="Arial" w:hAnsi="Arial" w:cs="Arial"/>
+          <w:lang w:val="en-US"/>
+        </w:rPr>
+        <w:t xml:space="preserve">. </w:t>
+      </w:r>
+      <w:proofErr w:type="spellStart"/>
+      <w:r>
+        <w:rPr>
+          <w:rFonts w:ascii="Arial" w:hAnsi="Arial" w:cs="Arial"/>
+          <w:lang w:val="en-US"/>
+        </w:rPr>
+        <w:t>Etiam</w:t>
+      </w:r>
+      <w:proofErr w:type="spellEnd"/>
+      <w:r>
+        <w:rPr>
+          <w:rFonts w:ascii="Arial" w:hAnsi="Arial" w:cs="Arial"/>
+          <w:lang w:val="en-US"/>
+        </w:rPr>
+        <w:t xml:space="preserve"> </w:t>
+      </w:r>
+      <w:proofErr w:type="spellStart"/>
+      <w:r>
+        <w:rPr>
+          <w:rFonts w:ascii="Arial" w:hAnsi="Arial" w:cs="Arial"/>
+          <w:lang w:val="en-US"/>
+        </w:rPr>
+        <w:t>convallis</w:t>
+      </w:r>
+      <w:proofErr w:type="spellEnd"/>
+      <w:r>
+        <w:rPr>
+          <w:rFonts w:ascii="Arial" w:hAnsi="Arial" w:cs="Arial"/>
+          <w:lang w:val="en-US"/>
+        </w:rPr>
+        <w:t xml:space="preserve"> </w:t>
+      </w:r>
+      <w:proofErr w:type="spellStart"/>
+      <w:r>
+        <w:rPr>
+          <w:rFonts w:ascii="Arial" w:hAnsi="Arial" w:cs="Arial"/>
+          <w:lang w:val="en-US"/>
+        </w:rPr>
+        <w:t>nibh</w:t>
+      </w:r>
+      <w:proofErr w:type="spellEnd"/>
+      <w:r>
+        <w:rPr>
+          <w:rFonts w:ascii="Arial" w:hAnsi="Arial" w:cs="Arial"/>
+          <w:lang w:val="en-US"/>
+        </w:rPr>
+        <w:t xml:space="preserve"> </w:t>
+      </w:r>
+      <w:proofErr w:type="spellStart"/>
+      <w:r>
+        <w:rPr>
+          <w:rFonts w:ascii="Arial" w:hAnsi="Arial" w:cs="Arial"/>
+          <w:lang w:val="en-US"/>
+        </w:rPr>
+        <w:t>eu</w:t>
+      </w:r>
+      <w:proofErr w:type="spellEnd"/>
+      <w:r>
+        <w:rPr>
+          <w:rFonts w:ascii="Arial" w:hAnsi="Arial" w:cs="Arial"/>
+          <w:lang w:val="en-US"/>
+        </w:rPr>
+        <w:t xml:space="preserve"> </w:t>
+      </w:r>
+      <w:proofErr w:type="spellStart"/>
+      <w:r>
+        <w:rPr>
+          <w:rFonts w:ascii="Arial" w:hAnsi="Arial" w:cs="Arial"/>
+          <w:lang w:val="en-US"/>
+        </w:rPr>
+        <w:t>felis</w:t>
+      </w:r>
+      <w:proofErr w:type="spellEnd"/>
+      <w:r>
+        <w:rPr>
+          <w:rFonts w:ascii="Arial" w:hAnsi="Arial" w:cs="Arial"/>
+          <w:lang w:val="en-US"/>
+        </w:rPr>
+        <w:t xml:space="preserve"> </w:t>
+      </w:r>
+      <w:proofErr w:type="spellStart"/>
+      <w:r>
+        <w:rPr>
+          <w:rFonts w:ascii="Arial" w:hAnsi="Arial" w:cs="Arial"/>
+          <w:lang w:val="en-US"/>
+        </w:rPr>
+        <w:t>maximus</w:t>
+      </w:r>
+      <w:proofErr w:type="spellEnd"/>
+      <w:r>
+        <w:rPr>
+          <w:rFonts w:ascii="Arial" w:hAnsi="Arial" w:cs="Arial"/>
+          <w:lang w:val="en-US"/>
+        </w:rPr>
+        <w:t xml:space="preserve"> </w:t>
+      </w:r>
+      <w:proofErr w:type="spellStart"/>
+      <w:r>
+        <w:rPr>
+          <w:rFonts w:ascii="Arial" w:hAnsi="Arial" w:cs="Arial"/>
+          <w:lang w:val="en-US"/>
+        </w:rPr>
+        <w:t>volutpat</w:t>
+      </w:r>
+      <w:proofErr w:type="spellEnd"/>
+      <w:r>
+        <w:rPr>
+          <w:rFonts w:ascii="Arial" w:hAnsi="Arial" w:cs="Arial"/>
+          <w:lang w:val="en-US"/>
+        </w:rPr>
+        <w:t xml:space="preserve">. </w:t>
+      </w:r>
+      <w:proofErr w:type="spellStart"/>
+      <w:r>
+        <w:rPr>
+          <w:rFonts w:ascii="Arial" w:hAnsi="Arial" w:cs="Arial"/>
+          <w:lang w:val="en-US"/>
+        </w:rPr>
+        <w:t>Morbi</w:t>
+      </w:r>
+      <w:proofErr w:type="spellEnd"/>
+      <w:r>
+        <w:rPr>
+          <w:rFonts w:ascii="Arial" w:hAnsi="Arial" w:cs="Arial"/>
+          <w:lang w:val="en-US"/>
+        </w:rPr>
+        <w:t xml:space="preserve"> </w:t>
+      </w:r>
+      <w:proofErr w:type="spellStart"/>
+      <w:r>
+        <w:rPr>
+          <w:rFonts w:ascii="Arial" w:hAnsi="Arial" w:cs="Arial"/>
+          <w:lang w:val="en-US"/>
+        </w:rPr>
+        <w:t>pretium</w:t>
+      </w:r>
+      <w:proofErr w:type="spellEnd"/>
+      <w:r>
+        <w:rPr>
+          <w:rFonts w:ascii="Arial" w:hAnsi="Arial" w:cs="Arial"/>
+          <w:lang w:val="en-US"/>
+        </w:rPr>
+        <w:t xml:space="preserve"> </w:t>
+      </w:r>
+      <w:proofErr w:type="spellStart"/>
+      <w:r>
+        <w:rPr>
+          <w:rFonts w:ascii="Arial" w:hAnsi="Arial" w:cs="Arial"/>
+          <w:lang w:val="en-US"/>
+        </w:rPr>
+        <w:t>justo</w:t>
+      </w:r>
+      <w:proofErr w:type="spellEnd"/>
+      <w:r>
+        <w:rPr>
+          <w:rFonts w:ascii="Arial" w:hAnsi="Arial" w:cs="Arial"/>
+          <w:lang w:val="en-US"/>
+        </w:rPr>
+        <w:t xml:space="preserve"> quam, ac </w:t>
+      </w:r>
+      <w:proofErr w:type="spellStart"/>
+      <w:r>
+        <w:rPr>
+          <w:rFonts w:ascii="Arial" w:hAnsi="Arial" w:cs="Arial"/>
+          <w:lang w:val="en-US"/>
+        </w:rPr>
+        <w:t>luctus</w:t>
+      </w:r>
+      <w:proofErr w:type="spellEnd"/>
+      <w:r>
+        <w:rPr>
+          <w:rFonts w:ascii="Arial" w:hAnsi="Arial" w:cs="Arial"/>
+          <w:lang w:val="en-US"/>
+        </w:rPr>
+        <w:t xml:space="preserve"> </w:t>
+      </w:r>
+      <w:proofErr w:type="spellStart"/>
+      <w:r>
+        <w:rPr>
+          <w:rFonts w:ascii="Arial" w:hAnsi="Arial" w:cs="Arial"/>
+          <w:lang w:val="en-US"/>
+        </w:rPr>
+        <w:t>odio</w:t>
+      </w:r>
+      <w:proofErr w:type="spellEnd"/>
+      <w:r>
+        <w:rPr>
+          <w:rFonts w:ascii="Arial" w:hAnsi="Arial" w:cs="Arial"/>
+          <w:lang w:val="en-US"/>
+        </w:rPr>
+        <w:t xml:space="preserve"> </w:t>
+      </w:r>
+      <w:proofErr w:type="spellStart"/>
+      <w:r>
+        <w:rPr>
+          <w:rFonts w:ascii="Arial" w:hAnsi="Arial" w:cs="Arial"/>
+          <w:lang w:val="en-US"/>
+        </w:rPr>
+        <w:t>bibendum</w:t>
+      </w:r>
+      <w:proofErr w:type="spellEnd"/>
+      <w:r>
+        <w:rPr>
+          <w:rFonts w:ascii="Arial" w:hAnsi="Arial" w:cs="Arial"/>
+          <w:lang w:val="en-US"/>
+        </w:rPr>
+        <w:t xml:space="preserve"> in. </w:t>
+      </w:r>
+      <w:proofErr w:type="spellStart"/>
+      <w:r>
+        <w:rPr>
+          <w:rFonts w:ascii="Arial" w:hAnsi="Arial" w:cs="Arial"/>
+          <w:lang w:val="en-US"/>
+        </w:rPr>
+        <w:t>Vivamus</w:t>
+      </w:r>
+      <w:proofErr w:type="spellEnd"/>
+      <w:r>
+        <w:rPr>
+          <w:rFonts w:ascii="Arial" w:hAnsi="Arial" w:cs="Arial"/>
+          <w:lang w:val="en-US"/>
+        </w:rPr>
+        <w:t xml:space="preserve"> </w:t>
+      </w:r>
+      <w:proofErr w:type="spellStart"/>
+      <w:r>
+        <w:rPr>
+          <w:rFonts w:ascii="Arial" w:hAnsi="Arial" w:cs="Arial"/>
+          <w:lang w:val="en-US"/>
+        </w:rPr>
+        <w:t>molestie</w:t>
+      </w:r>
+      <w:proofErr w:type="spellEnd"/>
+      <w:r>
+        <w:rPr>
+          <w:rFonts w:ascii="Arial" w:hAnsi="Arial" w:cs="Arial"/>
+          <w:lang w:val="en-US"/>
+        </w:rPr>
+        <w:t xml:space="preserve"> quam </w:t>
+      </w:r>
+      <w:proofErr w:type="spellStart"/>
+      <w:r>
+        <w:rPr>
+          <w:rFonts w:ascii="Arial" w:hAnsi="Arial" w:cs="Arial"/>
+          <w:lang w:val="en-US"/>
+        </w:rPr>
+        <w:t>eget</w:t>
+      </w:r>
+      <w:proofErr w:type="spellEnd"/>
+      <w:r>
+        <w:rPr>
+          <w:rFonts w:ascii="Arial" w:hAnsi="Arial" w:cs="Arial"/>
+          <w:lang w:val="en-US"/>
+        </w:rPr>
+        <w:t xml:space="preserve"> </w:t>
+      </w:r>
+      <w:proofErr w:type="spellStart"/>
+      <w:r>
+        <w:rPr>
+          <w:rFonts w:ascii="Arial" w:hAnsi="Arial" w:cs="Arial"/>
+          <w:lang w:val="en-US"/>
+        </w:rPr>
+        <w:t>viverra</w:t>
+      </w:r>
+      <w:proofErr w:type="spellEnd"/>
+      <w:r>
+        <w:rPr>
+          <w:rFonts w:ascii="Arial" w:hAnsi="Arial" w:cs="Arial"/>
+          <w:lang w:val="en-US"/>
+        </w:rPr>
+        <w:t xml:space="preserve"> </w:t>
+      </w:r>
+      <w:proofErr w:type="spellStart"/>
+      <w:r>
+        <w:rPr>
+          <w:rFonts w:ascii="Arial" w:hAnsi="Arial" w:cs="Arial"/>
+          <w:lang w:val="en-US"/>
+        </w:rPr>
+        <w:t>hendrerit</w:t>
+      </w:r>
+      <w:proofErr w:type="spellEnd"/>
+      <w:r>
+        <w:rPr>
+          <w:rFonts w:ascii="Arial" w:hAnsi="Arial" w:cs="Arial"/>
+          <w:lang w:val="en-US"/>
+        </w:rPr>
+        <w:t xml:space="preserve">. </w:t>
+      </w:r>
+      <w:proofErr w:type="spellStart"/>
+      <w:r>
+        <w:rPr>
+          <w:rFonts w:ascii="Arial" w:hAnsi="Arial" w:cs="Arial"/>
+        </w:rPr>
+        <w:t>Pellentesque</w:t>
+      </w:r>
+      <w:proofErr w:type="spellEnd"/>
+      <w:r>
+        <w:rPr>
+          <w:rFonts w:ascii="Arial" w:hAnsi="Arial" w:cs="Arial"/>
+        </w:rPr>
+        <w:t xml:space="preserve"> </w:t>
+      </w:r>
+      <w:proofErr w:type="spellStart"/>
+      <w:r>
+        <w:rPr>
+          <w:rFonts w:ascii="Arial" w:hAnsi="Arial" w:cs="Arial"/>
+        </w:rPr>
+        <w:t>placerat</w:t>
+      </w:r>
+      <w:proofErr w:type="spellEnd"/>
+      <w:r>
+        <w:rPr>
+          <w:rFonts w:ascii="Arial" w:hAnsi="Arial" w:cs="Arial"/>
+        </w:rPr>
+        <w:t xml:space="preserve"> sed </w:t>
+      </w:r>
+      <w:proofErr w:type="spellStart"/>
+      <w:r>
+        <w:rPr>
+          <w:rFonts w:ascii="Arial" w:hAnsi="Arial" w:cs="Arial"/>
+        </w:rPr>
+        <w:t>neque</w:t>
+      </w:r>
+      <w:proofErr w:type="spellEnd"/>
+      <w:r>
+        <w:rPr>
+          <w:rFonts w:ascii="Arial" w:hAnsi="Arial" w:cs="Arial"/>
+        </w:rPr>
+        <w:t xml:space="preserve"> sed </w:t>
+      </w:r>
+      <w:proofErr w:type="spellStart"/>
+      <w:r>
+        <w:rPr>
+          <w:rFonts w:ascii="Arial" w:hAnsi="Arial" w:cs="Arial"/>
+        </w:rPr>
+        <w:t>pellentesque</w:t>
+      </w:r>
+      <w:proofErr w:type="spellEnd"/>
+      <w:r>
+        <w:rPr>
+          <w:rFonts w:ascii="Arial" w:hAnsi="Arial" w:cs="Arial"/>
+        </w:rPr>
+        <w:t xml:space="preserve">. </w:t>
       </w:r>
     </w:p>
     <w:p>
@@ -472,6 +2116,23 @@
     <w:semiHidden/>
     <w:unhideWhenUsed/>
   </w:style>
+  <w:style w:type="paragraph" w:styleId="NormalWeb">
+    <w:name w:val="Normal (Web)"/>
+    <w:basedOn w:val="Normal"/>
+    <w:uiPriority w:val="99"/>
+    <w:semiHidden/>
+    <w:unhideWhenUsed/>
+    <w:rsid w:val="006948D9"/>
+    <w:pPr>
+      <w:spacing w:before="100" w:beforeAutospacing="1" w:after="100" w:afterAutospacing="1" w:line="240" w:lineRule="auto"/>
+    </w:pPr>
+    <w:rPr>
+      <w:rFonts w:ascii="Times New Roman" w:eastAsia="Times New Roman" w:hAnsi="Times New Roman" w:cs="Times New Roman"/>
+      <w:sz w:val="24"/>
+      <w:szCs w:val="24"/>
+      <w:lang w:eastAsia="es-MX"/>
+    </w:rPr>
+  </w:style>
 </w:styles>
 </file>
 

</xml_diff>

<commit_message>
Formato a titulo en documento
</commit_message>
<xml_diff>
--- a/textos/documento.docx
+++ b/textos/documento.docx
@@ -6,11 +6,200 @@
       <w:pPr>
         <w:jc w:val="center"/>
       </w:pPr>
-      <w:r>
-        <w:t>Escuela Secundaria Federal</w:t>
-      </w:r>
       <w:bookmarkStart w:id="0" w:name="_GoBack"/>
       <w:bookmarkEnd w:id="0"/>
+      <w:r>
+        <w:rPr>
+          <w:noProof/>
+        </w:rPr>
+        <mc:AlternateContent>
+          <mc:Choice Requires="wps">
+            <w:drawing>
+              <wp:anchor distT="0" distB="0" distL="114300" distR="114300" simplePos="0" relativeHeight="251659264" behindDoc="0" locked="0" layoutInCell="1" allowOverlap="1" wp14:anchorId="6E2BC083" wp14:editId="1F854612">
+                <wp:simplePos x="0" y="0"/>
+                <wp:positionH relativeFrom="column">
+                  <wp:posOffset>0</wp:posOffset>
+                </wp:positionH>
+                <wp:positionV relativeFrom="paragraph">
+                  <wp:posOffset>0</wp:posOffset>
+                </wp:positionV>
+                <wp:extent cx="1828800" cy="1828800"/>
+                <wp:effectExtent l="0" t="0" r="0" b="0"/>
+                <wp:wrapSquare wrapText="bothSides"/>
+                <wp:docPr id="1" name="Cuadro de texto 1"/>
+                <wp:cNvGraphicFramePr/>
+                <a:graphic xmlns:a="http://schemas.openxmlformats.org/drawingml/2006/main">
+                  <a:graphicData uri="http://schemas.microsoft.com/office/word/2010/wordprocessingShape">
+                    <wps:wsp>
+                      <wps:cNvSpPr txBox="1"/>
+                      <wps:spPr>
+                        <a:xfrm>
+                          <a:off x="0" y="0"/>
+                          <a:ext cx="1828800" cy="1828800"/>
+                        </a:xfrm>
+                        <a:prstGeom prst="rect">
+                          <a:avLst/>
+                        </a:prstGeom>
+                        <a:noFill/>
+                        <a:ln>
+                          <a:noFill/>
+                        </a:ln>
+                        <a:effectLst/>
+                      </wps:spPr>
+                      <wps:txbx>
+                        <w:txbxContent>
+                          <w:p>
+                            <w:pPr>
+                              <w:jc w:val="center"/>
+                              <w:rPr>
+                                <w:b/>
+                                <w:color w:val="70AD47"/>
+                                <w:spacing w:val="10"/>
+                                <w:sz w:val="72"/>
+                                <w:szCs w:val="72"/>
+                                <w14:glow w14:rad="38100">
+                                  <w14:schemeClr w14:val="accent1">
+                                    <w14:alpha w14:val="60000"/>
+                                  </w14:schemeClr>
+                                </w14:glow>
+                                <w14:textOutline w14:w="9525" w14:cap="flat" w14:cmpd="sng" w14:algn="ctr">
+                                  <w14:solidFill>
+                                    <w14:schemeClr w14:val="accent1"/>
+                                  </w14:solidFill>
+                                  <w14:prstDash w14:val="solid"/>
+                                  <w14:round/>
+                                </w14:textOutline>
+                                <w14:textFill>
+                                  <w14:solidFill>
+                                    <w14:srgbClr w14:val="70AD47">
+                                      <w14:tint w14:val="1000"/>
+                                    </w14:srgbClr>
+                                  </w14:solidFill>
+                                </w14:textFill>
+                              </w:rPr>
+                            </w:pPr>
+                            <w:r>
+                              <w:rPr>
+                                <w:b/>
+                                <w:color w:val="70AD47"/>
+                                <w:spacing w:val="10"/>
+                                <w:sz w:val="72"/>
+                                <w:szCs w:val="72"/>
+                                <w14:glow w14:rad="38100">
+                                  <w14:schemeClr w14:val="accent1">
+                                    <w14:alpha w14:val="60000"/>
+                                  </w14:schemeClr>
+                                </w14:glow>
+                                <w14:textOutline w14:w="9525" w14:cap="flat" w14:cmpd="sng" w14:algn="ctr">
+                                  <w14:solidFill>
+                                    <w14:schemeClr w14:val="accent1"/>
+                                  </w14:solidFill>
+                                  <w14:prstDash w14:val="solid"/>
+                                  <w14:round/>
+                                </w14:textOutline>
+                                <w14:textFill>
+                                  <w14:solidFill>
+                                    <w14:srgbClr w14:val="70AD47">
+                                      <w14:tint w14:val="1000"/>
+                                    </w14:srgbClr>
+                                  </w14:solidFill>
+                                </w14:textFill>
+                              </w:rPr>
+                              <w:t>Escuela Secundaria Federal</w:t>
+                            </w:r>
+                          </w:p>
+                        </w:txbxContent>
+                      </wps:txbx>
+                      <wps:bodyPr rot="0" spcFirstLastPara="0" vertOverflow="overflow" horzOverflow="overflow" vert="horz" wrap="none" lIns="91440" tIns="45720" rIns="91440" bIns="45720" numCol="1" spcCol="0" rtlCol="0" fromWordArt="0" anchor="t" anchorCtr="0" forceAA="0" compatLnSpc="1">
+                        <a:prstTxWarp prst="textNoShape">
+                          <a:avLst/>
+                        </a:prstTxWarp>
+                        <a:spAutoFit/>
+                      </wps:bodyPr>
+                    </wps:wsp>
+                  </a:graphicData>
+                </a:graphic>
+              </wp:anchor>
+            </w:drawing>
+          </mc:Choice>
+          <mc:Fallback>
+            <w:pict>
+              <v:shapetype w14:anchorId="6E2BC083" id="_x0000_t202" coordsize="21600,21600" o:spt="202" path="m,l,21600r21600,l21600,xe">
+                <v:stroke joinstyle="miter"/>
+                <v:path gradientshapeok="t" o:connecttype="rect"/>
+              </v:shapetype>
+              <v:shape id="Cuadro de texto 1" o:spid="_x0000_s1026" type="#_x0000_t202" style="position:absolute;left:0;text-align:left;margin-left:0;margin-top:0;width:2in;height:2in;z-index:251659264;visibility:visible;mso-wrap-style:none;mso-wrap-distance-left:9pt;mso-wrap-distance-top:0;mso-wrap-distance-right:9pt;mso-wrap-distance-bottom:0;mso-position-horizontal:absolute;mso-position-horizontal-relative:text;mso-position-vertical:absolute;mso-position-vertical-relative:text;v-text-anchor:top" o:gfxdata="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" filled="f" stroked="f">
+                <v:fill o:detectmouseclick="t"/>
+                <v:textbox style="mso-fit-shape-to-text:t">
+                  <w:txbxContent>
+                    <w:p>
+                      <w:pPr>
+                        <w:jc w:val="center"/>
+                        <w:rPr>
+                          <w:b/>
+                          <w:color w:val="70AD47"/>
+                          <w:spacing w:val="10"/>
+                          <w:sz w:val="72"/>
+                          <w:szCs w:val="72"/>
+                          <w14:glow w14:rad="38100">
+                            <w14:schemeClr w14:val="accent1">
+                              <w14:alpha w14:val="60000"/>
+                            </w14:schemeClr>
+                          </w14:glow>
+                          <w14:textOutline w14:w="9525" w14:cap="flat" w14:cmpd="sng" w14:algn="ctr">
+                            <w14:solidFill>
+                              <w14:schemeClr w14:val="accent1"/>
+                            </w14:solidFill>
+                            <w14:prstDash w14:val="solid"/>
+                            <w14:round/>
+                          </w14:textOutline>
+                          <w14:textFill>
+                            <w14:solidFill>
+                              <w14:srgbClr w14:val="70AD47">
+                                <w14:tint w14:val="1000"/>
+                              </w14:srgbClr>
+                            </w14:solidFill>
+                          </w14:textFill>
+                        </w:rPr>
+                      </w:pPr>
+                      <w:r>
+                        <w:rPr>
+                          <w:b/>
+                          <w:color w:val="70AD47"/>
+                          <w:spacing w:val="10"/>
+                          <w:sz w:val="72"/>
+                          <w:szCs w:val="72"/>
+                          <w14:glow w14:rad="38100">
+                            <w14:schemeClr w14:val="accent1">
+                              <w14:alpha w14:val="60000"/>
+                            </w14:schemeClr>
+                          </w14:glow>
+                          <w14:textOutline w14:w="9525" w14:cap="flat" w14:cmpd="sng" w14:algn="ctr">
+                            <w14:solidFill>
+                              <w14:schemeClr w14:val="accent1"/>
+                            </w14:solidFill>
+                            <w14:prstDash w14:val="solid"/>
+                            <w14:round/>
+                          </w14:textOutline>
+                          <w14:textFill>
+                            <w14:solidFill>
+                              <w14:srgbClr w14:val="70AD47">
+                                <w14:tint w14:val="1000"/>
+                              </w14:srgbClr>
+                            </w14:solidFill>
+                          </w14:textFill>
+                        </w:rPr>
+                        <w:t>Escuela Secundaria Federal</w:t>
+                      </w:r>
+                    </w:p>
+                  </w:txbxContent>
+                </v:textbox>
+                <w10:wrap type="square"/>
+              </v:shape>
+            </w:pict>
+          </mc:Fallback>
+        </mc:AlternateContent>
+      </w:r>
     </w:p>
     <w:sectPr>
       <w:pgSz w:w="12240" w:h="15840"/>

</xml_diff>